<commit_message>
Gradual Hashing and Unit Tests for it
-GradualHash
-UnitTest for GradualHash
-CRC32 Same Values (in SameHashingResults)
</commit_message>
<xml_diff>
--- a/Písemná Práce/Písemná Práce.docx
+++ b/Písemná Práce/Písemná Práce.docx
@@ -735,7 +735,7 @@
         <w:rPr>
           <w:noProof/>
         </w:rPr>
-        <w:t>24. října 2024</w:t>
+        <w:t>25. října 2024</w:t>
       </w:r>
       <w:r>
         <w:fldChar w:fldCharType="end"/>
@@ -803,7 +803,7 @@
         <w:rPr>
           <w:noProof/>
         </w:rPr>
-        <w:t>24. října 2024</w:t>
+        <w:t>25. října 2024</w:t>
       </w:r>
       <w:r>
         <w:fldChar w:fldCharType="end"/>
@@ -4236,8 +4236,6 @@
         </w:rPr>
         <w:t xml:space="preserve"> </w:t>
       </w:r>
-      <w:bookmarkStart w:id="20" w:name="_GoBack"/>
-      <w:bookmarkEnd w:id="20"/>
     </w:p>
     <w:p>
       <w:pPr>
@@ -4329,16 +4327,26 @@
       </w:r>
       <w:proofErr w:type="spellEnd"/>
       <w:r>
-        <w:t xml:space="preserve"> souborů a dat. Skoro vůbec se nepoužívá pro hesla. </w:t>
+        <w:t xml:space="preserve"> souborů a dat. Skoro vůbec se nepoužívá pro </w:t>
+      </w:r>
+      <w:r>
+        <w:t xml:space="preserve">ukládání </w:t>
+      </w:r>
+      <w:r>
+        <w:t>hes</w:t>
+      </w:r>
+      <w:r>
+        <w:t>el</w:t>
+      </w:r>
+      <w:r>
+        <w:t xml:space="preserve">. </w:t>
       </w:r>
       <w:r>
         <w:t xml:space="preserve">Chtěl bych tento </w:t>
       </w:r>
-      <w:proofErr w:type="spellStart"/>
-      <w:r>
-        <w:t>algorithmus</w:t>
-      </w:r>
-      <w:proofErr w:type="spellEnd"/>
+      <w:r>
+        <w:t>algoritmus</w:t>
+      </w:r>
       <w:r>
         <w:t xml:space="preserve"> použít, protože je</w:t>
       </w:r>
@@ -4723,6 +4731,8 @@
       <w:r>
         <w:t xml:space="preserve"> algoritmů, které používám v programu (MD5, všechny SHA).</w:t>
       </w:r>
+      <w:bookmarkStart w:id="20" w:name="_GoBack"/>
+      <w:bookmarkEnd w:id="20"/>
     </w:p>
     <w:p>
       <w:pPr>
@@ -9248,6 +9258,7 @@
   <w:style w:type="character" w:default="1" w:styleId="Standardnpsmoodstavce">
     <w:name w:val="Default Paragraph Font"/>
     <w:uiPriority w:val="1"/>
+    <w:semiHidden/>
     <w:unhideWhenUsed/>
   </w:style>
   <w:style w:type="table" w:default="1" w:styleId="Normlntabulka">
@@ -10785,7 +10796,7 @@
 </file>
 
 <file path=customXml/itemProps1.xml><?xml version="1.0" encoding="utf-8"?>
-<ds:datastoreItem xmlns:ds="http://schemas.openxmlformats.org/officeDocument/2006/customXml" ds:itemID="{A26BD5F3-AF03-40DD-9534-F7DE5266330B}">
+<ds:datastoreItem xmlns:ds="http://schemas.openxmlformats.org/officeDocument/2006/customXml" ds:itemID="{42E02919-FB08-4621-B84A-723542C31948}">
   <ds:schemaRefs>
     <ds:schemaRef ds:uri="http://schemas.openxmlformats.org/officeDocument/2006/bibliography"/>
   </ds:schemaRefs>

</xml_diff>